<commit_message>
push post meeting con Rossi
</commit_message>
<xml_diff>
--- a/Meeting/DOMANDE MEETING futuro.docx
+++ b/Meeting/DOMANDE MEETING futuro.docx
@@ -121,6 +121,8 @@
     <w:p>
       <w:pPr>
         <w:rPr>
+          <w:rFonts w:ascii="Helvetica" w:hAnsi="Helvetica" w:cs="Helvetica"/>
+          <w:kern w:val="0"/>
           <w:lang w:val="it-IT"/>
         </w:rPr>
       </w:pPr>
@@ -166,69 +168,7 @@
           <w:kern w:val="0"/>
           <w:lang w:val="it-IT"/>
         </w:rPr>
-        <w:t>, c</w:t>
-      </w:r>
-      <w:r>
-        <w:rPr>
-          <w:rFonts w:ascii="Helvetica" w:hAnsi="Helvetica" w:cs="Helvetica"/>
-          <w:kern w:val="0"/>
-          <w:lang w:val="it-IT"/>
-        </w:rPr>
-        <w:t xml:space="preserve">hiedere se è okay la parte </w:t>
-      </w:r>
-      <w:proofErr w:type="spellStart"/>
-      <w:r>
-        <w:rPr>
-          <w:rFonts w:ascii="Helvetica" w:hAnsi="Helvetica" w:cs="Helvetica"/>
-          <w:kern w:val="0"/>
-          <w:lang w:val="it-IT"/>
-        </w:rPr>
-        <w:t>selection</w:t>
-      </w:r>
-      <w:proofErr w:type="spellEnd"/>
-      <w:r>
-        <w:rPr>
-          <w:rFonts w:ascii="Helvetica" w:hAnsi="Helvetica" w:cs="Helvetica"/>
-          <w:kern w:val="0"/>
-          <w:lang w:val="it-IT"/>
-        </w:rPr>
-        <w:t xml:space="preserve"> e </w:t>
-      </w:r>
-      <w:proofErr w:type="spellStart"/>
-      <w:r>
-        <w:rPr>
-          <w:rFonts w:ascii="Helvetica" w:hAnsi="Helvetica" w:cs="Helvetica"/>
-          <w:kern w:val="0"/>
-          <w:lang w:val="it-IT"/>
-        </w:rPr>
-        <w:t>userlogin</w:t>
-      </w:r>
-      <w:proofErr w:type="spellEnd"/>
-      <w:r>
-        <w:rPr>
-          <w:rFonts w:ascii="Helvetica" w:hAnsi="Helvetica" w:cs="Helvetica"/>
-          <w:kern w:val="0"/>
-          <w:lang w:val="it-IT"/>
-        </w:rPr>
-        <w:t xml:space="preserve"> dentro </w:t>
-      </w:r>
-      <w:proofErr w:type="spellStart"/>
-      <w:r>
-        <w:rPr>
-          <w:rFonts w:ascii="Helvetica" w:hAnsi="Helvetica" w:cs="Helvetica"/>
-          <w:kern w:val="0"/>
-          <w:lang w:val="it-IT"/>
-        </w:rPr>
-        <w:t>UserGUI</w:t>
-      </w:r>
-      <w:proofErr w:type="spellEnd"/>
-      <w:r>
-        <w:rPr>
-          <w:rFonts w:ascii="Helvetica" w:hAnsi="Helvetica" w:cs="Helvetica"/>
-          <w:kern w:val="0"/>
-          <w:lang w:val="it-IT"/>
-        </w:rPr>
-        <w:t>?</w:t>
+        <w:t>, come gestire il metodo book??</w:t>
       </w:r>
     </w:p>
     <w:p>
@@ -254,7 +194,7 @@
           <w:kern w:val="0"/>
           <w:lang w:val="it-IT"/>
         </w:rPr>
-        <w:t>Nell’</w:t>
+        <w:t xml:space="preserve">Chiedere se vanno realizzati documenti per spiegare UML </w:t>
       </w:r>
       <w:proofErr w:type="spellStart"/>
       <w:r>
@@ -263,6 +203,24 @@
           <w:kern w:val="0"/>
           <w:lang w:val="it-IT"/>
         </w:rPr>
+        <w:t>requirements</w:t>
+      </w:r>
+      <w:proofErr w:type="spellEnd"/>
+      <w:r>
+        <w:rPr>
+          <w:rFonts w:ascii="Helvetica" w:hAnsi="Helvetica" w:cs="Helvetica"/>
+          <w:kern w:val="0"/>
+          <w:lang w:val="it-IT"/>
+        </w:rPr>
+        <w:t xml:space="preserve">, </w:t>
+      </w:r>
+      <w:proofErr w:type="spellStart"/>
+      <w:r>
+        <w:rPr>
+          <w:rFonts w:ascii="Helvetica" w:hAnsi="Helvetica" w:cs="Helvetica"/>
+          <w:kern w:val="0"/>
+          <w:lang w:val="it-IT"/>
+        </w:rPr>
         <w:t>architectural</w:t>
       </w:r>
       <w:proofErr w:type="spellEnd"/>
@@ -272,6 +230,24 @@
           <w:kern w:val="0"/>
           <w:lang w:val="it-IT"/>
         </w:rPr>
+        <w:t xml:space="preserve">, </w:t>
+      </w:r>
+      <w:proofErr w:type="spellStart"/>
+      <w:r>
+        <w:rPr>
+          <w:rFonts w:ascii="Helvetica" w:hAnsi="Helvetica" w:cs="Helvetica"/>
+          <w:kern w:val="0"/>
+          <w:lang w:val="it-IT"/>
+        </w:rPr>
+        <w:t>Sequence</w:t>
+      </w:r>
+      <w:proofErr w:type="spellEnd"/>
+      <w:r>
+        <w:rPr>
+          <w:rFonts w:ascii="Helvetica" w:hAnsi="Helvetica" w:cs="Helvetica"/>
+          <w:kern w:val="0"/>
+          <w:lang w:val="it-IT"/>
+        </w:rPr>
         <w:t xml:space="preserve"> </w:t>
       </w:r>
       <w:proofErr w:type="spellStart"/>
@@ -290,7 +266,7 @@
           <w:kern w:val="0"/>
           <w:lang w:val="it-IT"/>
         </w:rPr>
-        <w:t>, come gestire il metodo book??</w:t>
+        <w:t>?</w:t>
       </w:r>
     </w:p>
     <w:p>
@@ -305,97 +281,47 @@
     <w:p>
       <w:pPr>
         <w:rPr>
-          <w:rFonts w:ascii="Helvetica" w:hAnsi="Helvetica" w:cs="Helvetica"/>
-          <w:kern w:val="0"/>
-          <w:lang w:val="it-IT"/>
-        </w:rPr>
-      </w:pPr>
-      <w:r>
-        <w:rPr>
-          <w:rFonts w:ascii="Helvetica" w:hAnsi="Helvetica" w:cs="Helvetica"/>
-          <w:kern w:val="0"/>
-          <w:lang w:val="it-IT"/>
-        </w:rPr>
-        <w:t xml:space="preserve">Chiedere se vanno realizzati documenti per spiegare UML </w:t>
+          <w:lang w:val="it-IT"/>
+        </w:rPr>
+      </w:pPr>
+      <w:r>
+        <w:rPr>
+          <w:lang w:val="it-IT"/>
+        </w:rPr>
+        <w:t xml:space="preserve">Nei </w:t>
       </w:r>
       <w:proofErr w:type="spellStart"/>
       <w:r>
         <w:rPr>
-          <w:rFonts w:ascii="Helvetica" w:hAnsi="Helvetica" w:cs="Helvetica"/>
-          <w:kern w:val="0"/>
-          <w:lang w:val="it-IT"/>
-        </w:rPr>
-        <w:t>requirements</w:t>
+          <w:lang w:val="it-IT"/>
+        </w:rPr>
+        <w:t>SequenceDiagram</w:t>
       </w:r>
       <w:proofErr w:type="spellEnd"/>
       <w:r>
         <w:rPr>
-          <w:rFonts w:ascii="Helvetica" w:hAnsi="Helvetica" w:cs="Helvetica"/>
-          <w:kern w:val="0"/>
-          <w:lang w:val="it-IT"/>
-        </w:rPr>
-        <w:t xml:space="preserve">, </w:t>
+          <w:lang w:val="it-IT"/>
+        </w:rPr>
+        <w:t xml:space="preserve"> chiedere se è okay avere interazione solo con </w:t>
       </w:r>
       <w:proofErr w:type="spellStart"/>
       <w:r>
         <w:rPr>
-          <w:rFonts w:ascii="Helvetica" w:hAnsi="Helvetica" w:cs="Helvetica"/>
-          <w:kern w:val="0"/>
-          <w:lang w:val="it-IT"/>
-        </w:rPr>
-        <w:t>architectural</w:t>
+          <w:lang w:val="it-IT"/>
+        </w:rPr>
+        <w:t>Iqueue</w:t>
       </w:r>
       <w:proofErr w:type="spellEnd"/>
       <w:r>
         <w:rPr>
-          <w:rFonts w:ascii="Helvetica" w:hAnsi="Helvetica" w:cs="Helvetica"/>
-          <w:kern w:val="0"/>
-          <w:lang w:val="it-IT"/>
-        </w:rPr>
-        <w:t xml:space="preserve">, </w:t>
-      </w:r>
-      <w:proofErr w:type="spellStart"/>
-      <w:r>
-        <w:rPr>
-          <w:rFonts w:ascii="Helvetica" w:hAnsi="Helvetica" w:cs="Helvetica"/>
-          <w:kern w:val="0"/>
-          <w:lang w:val="it-IT"/>
-        </w:rPr>
-        <w:t>Sequence</w:t>
-      </w:r>
-      <w:proofErr w:type="spellEnd"/>
-      <w:r>
-        <w:rPr>
-          <w:rFonts w:ascii="Helvetica" w:hAnsi="Helvetica" w:cs="Helvetica"/>
-          <w:kern w:val="0"/>
-          <w:lang w:val="it-IT"/>
-        </w:rPr>
-        <w:t xml:space="preserve"> </w:t>
-      </w:r>
-      <w:proofErr w:type="spellStart"/>
-      <w:r>
-        <w:rPr>
-          <w:rFonts w:ascii="Helvetica" w:hAnsi="Helvetica" w:cs="Helvetica"/>
-          <w:kern w:val="0"/>
-          <w:lang w:val="it-IT"/>
-        </w:rPr>
-        <w:t>diagram</w:t>
-      </w:r>
-      <w:proofErr w:type="spellEnd"/>
-      <w:r>
-        <w:rPr>
-          <w:rFonts w:ascii="Helvetica" w:hAnsi="Helvetica" w:cs="Helvetica"/>
-          <w:kern w:val="0"/>
-          <w:lang w:val="it-IT"/>
-        </w:rPr>
-        <w:t>?</w:t>
+          <w:lang w:val="it-IT"/>
+        </w:rPr>
+        <w:t>.</w:t>
       </w:r>
     </w:p>
     <w:p>
       <w:pPr>
         <w:rPr>
-          <w:rFonts w:ascii="Helvetica" w:hAnsi="Helvetica" w:cs="Helvetica"/>
-          <w:kern w:val="0"/>
           <w:lang w:val="it-IT"/>
         </w:rPr>
       </w:pPr>
@@ -424,61 +350,7 @@
         <w:rPr>
           <w:lang w:val="it-IT"/>
         </w:rPr>
-        <w:t xml:space="preserve"> chiedere se è okay avere interazione solo con </w:t>
-      </w:r>
-      <w:proofErr w:type="spellStart"/>
-      <w:r>
-        <w:rPr>
-          <w:lang w:val="it-IT"/>
-        </w:rPr>
-        <w:t>Iqueue</w:t>
-      </w:r>
-      <w:proofErr w:type="spellEnd"/>
-      <w:r>
-        <w:rPr>
-          <w:lang w:val="it-IT"/>
-        </w:rPr>
-        <w:t>.</w:t>
-      </w:r>
-    </w:p>
-    <w:p>
-      <w:pPr>
-        <w:rPr>
-          <w:lang w:val="it-IT"/>
-        </w:rPr>
-      </w:pPr>
-    </w:p>
-    <w:p>
-      <w:pPr>
-        <w:rPr>
-          <w:lang w:val="it-IT"/>
-        </w:rPr>
-      </w:pPr>
-      <w:r>
-        <w:rPr>
-          <w:lang w:val="it-IT"/>
-        </w:rPr>
-        <w:t xml:space="preserve">Nei </w:t>
-      </w:r>
-      <w:proofErr w:type="spellStart"/>
-      <w:r>
-        <w:rPr>
-          <w:lang w:val="it-IT"/>
-        </w:rPr>
-        <w:t>SequenceDiagram</w:t>
-      </w:r>
-      <w:proofErr w:type="spellEnd"/>
-      <w:r>
-        <w:rPr>
-          <w:lang w:val="it-IT"/>
-        </w:rPr>
-        <w:t xml:space="preserve"> chiedere se è okay </w:t>
-      </w:r>
-      <w:r>
-        <w:rPr>
-          <w:lang w:val="it-IT"/>
-        </w:rPr>
-        <w:t xml:space="preserve">che non abbiamo l’output dei metodi (anche perché non si riesce a mettere da </w:t>
+        <w:t xml:space="preserve"> chiedere se è okay che non abbiamo l’output dei metodi (anche perché non si riesce a mettere da </w:t>
       </w:r>
       <w:proofErr w:type="spellStart"/>
       <w:r>

</xml_diff>